<commit_message>
Final check-in before thorough testing.
</commit_message>
<xml_diff>
--- a/SysTracker/Journal.docx
+++ b/SysTracker/Journal.docx
@@ -176,6 +176,151 @@
       </w:pPr>
       <w:r>
         <w:t>Tested edit for systems, system type, servers</w:t>
+      </w:r>
+    </w:p>
+    <w:p>
+      <w:r>
+        <w:t>2/4/2021:</w:t>
+      </w:r>
+    </w:p>
+    <w:p>
+      <w:pPr>
+        <w:pStyle w:val="ListParagraph"/>
+        <w:numPr>
+          <w:ilvl w:val="0"/>
+          <w:numId w:val="2"/>
+        </w:numPr>
+      </w:pPr>
+      <w:r>
+        <w:t>Set Name and Description fields to nvarchar so it doesn’t pad.  Fixed EF model.</w:t>
+      </w:r>
+    </w:p>
+    <w:p>
+      <w:pPr>
+        <w:pStyle w:val="ListParagraph"/>
+        <w:numPr>
+          <w:ilvl w:val="0"/>
+          <w:numId w:val="2"/>
+        </w:numPr>
+      </w:pPr>
+      <w:r>
+        <w:t xml:space="preserve">Played around with Link table.  </w:t>
+      </w:r>
+    </w:p>
+    <w:p>
+      <w:r>
+        <w:t>2/6/2021:</w:t>
+      </w:r>
+    </w:p>
+    <w:p>
+      <w:pPr>
+        <w:pStyle w:val="ListParagraph"/>
+        <w:numPr>
+          <w:ilvl w:val="0"/>
+          <w:numId w:val="3"/>
+        </w:numPr>
+      </w:pPr>
+      <w:r>
+        <w:t>Deleted ID for Link to make it a composite key.  Changed keys to uniqueidentifier instead of string.</w:t>
+      </w:r>
+    </w:p>
+    <w:p>
+      <w:pPr>
+        <w:pStyle w:val="ListParagraph"/>
+        <w:numPr>
+          <w:ilvl w:val="0"/>
+          <w:numId w:val="3"/>
+        </w:numPr>
+      </w:pPr>
+      <w:r>
+        <w:t>Deleted and rebuilt Models, Controllers and Views</w:t>
+      </w:r>
+      <w:r>
+        <w:t xml:space="preserve"> (not async)</w:t>
+      </w:r>
+    </w:p>
+    <w:p>
+      <w:pPr>
+        <w:pStyle w:val="ListParagraph"/>
+        <w:numPr>
+          <w:ilvl w:val="0"/>
+          <w:numId w:val="3"/>
+        </w:numPr>
+      </w:pPr>
+      <w:r>
+        <w:t>Reimplemented fixes from 2/3</w:t>
+      </w:r>
+    </w:p>
+    <w:p>
+      <w:pPr>
+        <w:pStyle w:val="ListParagraph"/>
+        <w:numPr>
+          <w:ilvl w:val="0"/>
+          <w:numId w:val="3"/>
+        </w:numPr>
+      </w:pPr>
+      <w:r>
+        <w:t>Added properties to the ViewBag for drop-downs for Link Create and Edit pages</w:t>
+      </w:r>
+    </w:p>
+    <w:p>
+      <w:pPr>
+        <w:pStyle w:val="ListParagraph"/>
+        <w:numPr>
+          <w:ilvl w:val="0"/>
+          <w:numId w:val="3"/>
+        </w:numPr>
+      </w:pPr>
+      <w:r>
+        <w:t>Added validation for Link create/edit pages to prevent duplicate composite keys and require valid selections (views and controller)</w:t>
+      </w:r>
+    </w:p>
+    <w:p>
+      <w:pPr>
+        <w:pStyle w:val="ListParagraph"/>
+        <w:numPr>
+          <w:ilvl w:val="0"/>
+          <w:numId w:val="3"/>
+        </w:numPr>
+      </w:pPr>
+      <w:r>
+        <w:t>Fixed editing Links (EF doesn’t like updating keys)</w:t>
+      </w:r>
+    </w:p>
+    <w:p>
+      <w:pPr>
+        <w:pStyle w:val="ListParagraph"/>
+        <w:numPr>
+          <w:ilvl w:val="0"/>
+          <w:numId w:val="3"/>
+        </w:numPr>
+      </w:pPr>
+      <w:r>
+        <w:t>Added Details pages with listings of the related items</w:t>
+      </w:r>
+    </w:p>
+    <w:p>
+      <w:pPr>
+        <w:pStyle w:val="ListParagraph"/>
+        <w:numPr>
+          <w:ilvl w:val="0"/>
+          <w:numId w:val="3"/>
+        </w:numPr>
+      </w:pPr>
+      <w:r>
+        <w:t>Added links to Details pages</w:t>
+      </w:r>
+    </w:p>
+    <w:p>
+      <w:pPr>
+        <w:pStyle w:val="ListParagraph"/>
+        <w:numPr>
+          <w:ilvl w:val="0"/>
+          <w:numId w:val="3"/>
+        </w:numPr>
+      </w:pPr>
+      <w:r>
+        <w:t>Adding sorts to index pages</w:t>
       </w:r>
     </w:p>
     <w:sectPr>
@@ -303,8 +448,240 @@
       </w:rPr>
     </w:lvl>
   </w:abstractNum>
+  <w:abstractNum w:abstractNumId="1" w15:restartNumberingAfterBreak="0">
+    <w:nsid w:val="28642F65"/>
+    <w:multiLevelType w:val="hybridMultilevel"/>
+    <w:tmpl w:val="04129184"/>
+    <w:lvl w:ilvl="0" w:tplc="04090001">
+      <w:start w:val="1"/>
+      <w:numFmt w:val="bullet"/>
+      <w:lvlText w:val=""/>
+      <w:lvlJc w:val="left"/>
+      <w:pPr>
+        <w:ind w:left="720" w:hanging="360"/>
+      </w:pPr>
+      <w:rPr>
+        <w:rFonts w:ascii="Symbol" w:hAnsi="Symbol" w:hint="default"/>
+      </w:rPr>
+    </w:lvl>
+    <w:lvl w:ilvl="1" w:tplc="04090003" w:tentative="1">
+      <w:start w:val="1"/>
+      <w:numFmt w:val="bullet"/>
+      <w:lvlText w:val="o"/>
+      <w:lvlJc w:val="left"/>
+      <w:pPr>
+        <w:ind w:left="1440" w:hanging="360"/>
+      </w:pPr>
+      <w:rPr>
+        <w:rFonts w:ascii="Courier New" w:hAnsi="Courier New" w:cs="Courier New" w:hint="default"/>
+      </w:rPr>
+    </w:lvl>
+    <w:lvl w:ilvl="2" w:tplc="04090005" w:tentative="1">
+      <w:start w:val="1"/>
+      <w:numFmt w:val="bullet"/>
+      <w:lvlText w:val=""/>
+      <w:lvlJc w:val="left"/>
+      <w:pPr>
+        <w:ind w:left="2160" w:hanging="360"/>
+      </w:pPr>
+      <w:rPr>
+        <w:rFonts w:ascii="Wingdings" w:hAnsi="Wingdings" w:hint="default"/>
+      </w:rPr>
+    </w:lvl>
+    <w:lvl w:ilvl="3" w:tplc="04090001" w:tentative="1">
+      <w:start w:val="1"/>
+      <w:numFmt w:val="bullet"/>
+      <w:lvlText w:val=""/>
+      <w:lvlJc w:val="left"/>
+      <w:pPr>
+        <w:ind w:left="2880" w:hanging="360"/>
+      </w:pPr>
+      <w:rPr>
+        <w:rFonts w:ascii="Symbol" w:hAnsi="Symbol" w:hint="default"/>
+      </w:rPr>
+    </w:lvl>
+    <w:lvl w:ilvl="4" w:tplc="04090003" w:tentative="1">
+      <w:start w:val="1"/>
+      <w:numFmt w:val="bullet"/>
+      <w:lvlText w:val="o"/>
+      <w:lvlJc w:val="left"/>
+      <w:pPr>
+        <w:ind w:left="3600" w:hanging="360"/>
+      </w:pPr>
+      <w:rPr>
+        <w:rFonts w:ascii="Courier New" w:hAnsi="Courier New" w:cs="Courier New" w:hint="default"/>
+      </w:rPr>
+    </w:lvl>
+    <w:lvl w:ilvl="5" w:tplc="04090005" w:tentative="1">
+      <w:start w:val="1"/>
+      <w:numFmt w:val="bullet"/>
+      <w:lvlText w:val=""/>
+      <w:lvlJc w:val="left"/>
+      <w:pPr>
+        <w:ind w:left="4320" w:hanging="360"/>
+      </w:pPr>
+      <w:rPr>
+        <w:rFonts w:ascii="Wingdings" w:hAnsi="Wingdings" w:hint="default"/>
+      </w:rPr>
+    </w:lvl>
+    <w:lvl w:ilvl="6" w:tplc="04090001" w:tentative="1">
+      <w:start w:val="1"/>
+      <w:numFmt w:val="bullet"/>
+      <w:lvlText w:val=""/>
+      <w:lvlJc w:val="left"/>
+      <w:pPr>
+        <w:ind w:left="5040" w:hanging="360"/>
+      </w:pPr>
+      <w:rPr>
+        <w:rFonts w:ascii="Symbol" w:hAnsi="Symbol" w:hint="default"/>
+      </w:rPr>
+    </w:lvl>
+    <w:lvl w:ilvl="7" w:tplc="04090003" w:tentative="1">
+      <w:start w:val="1"/>
+      <w:numFmt w:val="bullet"/>
+      <w:lvlText w:val="o"/>
+      <w:lvlJc w:val="left"/>
+      <w:pPr>
+        <w:ind w:left="5760" w:hanging="360"/>
+      </w:pPr>
+      <w:rPr>
+        <w:rFonts w:ascii="Courier New" w:hAnsi="Courier New" w:cs="Courier New" w:hint="default"/>
+      </w:rPr>
+    </w:lvl>
+    <w:lvl w:ilvl="8" w:tplc="04090005" w:tentative="1">
+      <w:start w:val="1"/>
+      <w:numFmt w:val="bullet"/>
+      <w:lvlText w:val=""/>
+      <w:lvlJc w:val="left"/>
+      <w:pPr>
+        <w:ind w:left="6480" w:hanging="360"/>
+      </w:pPr>
+      <w:rPr>
+        <w:rFonts w:ascii="Wingdings" w:hAnsi="Wingdings" w:hint="default"/>
+      </w:rPr>
+    </w:lvl>
+  </w:abstractNum>
+  <w:abstractNum w:abstractNumId="2" w15:restartNumberingAfterBreak="0">
+    <w:nsid w:val="519B6E0B"/>
+    <w:multiLevelType w:val="hybridMultilevel"/>
+    <w:tmpl w:val="D6BC731E"/>
+    <w:lvl w:ilvl="0" w:tplc="04090001">
+      <w:start w:val="1"/>
+      <w:numFmt w:val="bullet"/>
+      <w:lvlText w:val=""/>
+      <w:lvlJc w:val="left"/>
+      <w:pPr>
+        <w:ind w:left="720" w:hanging="360"/>
+      </w:pPr>
+      <w:rPr>
+        <w:rFonts w:ascii="Symbol" w:hAnsi="Symbol" w:hint="default"/>
+      </w:rPr>
+    </w:lvl>
+    <w:lvl w:ilvl="1" w:tplc="04090003" w:tentative="1">
+      <w:start w:val="1"/>
+      <w:numFmt w:val="bullet"/>
+      <w:lvlText w:val="o"/>
+      <w:lvlJc w:val="left"/>
+      <w:pPr>
+        <w:ind w:left="1440" w:hanging="360"/>
+      </w:pPr>
+      <w:rPr>
+        <w:rFonts w:ascii="Courier New" w:hAnsi="Courier New" w:cs="Courier New" w:hint="default"/>
+      </w:rPr>
+    </w:lvl>
+    <w:lvl w:ilvl="2" w:tplc="04090005" w:tentative="1">
+      <w:start w:val="1"/>
+      <w:numFmt w:val="bullet"/>
+      <w:lvlText w:val=""/>
+      <w:lvlJc w:val="left"/>
+      <w:pPr>
+        <w:ind w:left="2160" w:hanging="360"/>
+      </w:pPr>
+      <w:rPr>
+        <w:rFonts w:ascii="Wingdings" w:hAnsi="Wingdings" w:hint="default"/>
+      </w:rPr>
+    </w:lvl>
+    <w:lvl w:ilvl="3" w:tplc="04090001" w:tentative="1">
+      <w:start w:val="1"/>
+      <w:numFmt w:val="bullet"/>
+      <w:lvlText w:val=""/>
+      <w:lvlJc w:val="left"/>
+      <w:pPr>
+        <w:ind w:left="2880" w:hanging="360"/>
+      </w:pPr>
+      <w:rPr>
+        <w:rFonts w:ascii="Symbol" w:hAnsi="Symbol" w:hint="default"/>
+      </w:rPr>
+    </w:lvl>
+    <w:lvl w:ilvl="4" w:tplc="04090003" w:tentative="1">
+      <w:start w:val="1"/>
+      <w:numFmt w:val="bullet"/>
+      <w:lvlText w:val="o"/>
+      <w:lvlJc w:val="left"/>
+      <w:pPr>
+        <w:ind w:left="3600" w:hanging="360"/>
+      </w:pPr>
+      <w:rPr>
+        <w:rFonts w:ascii="Courier New" w:hAnsi="Courier New" w:cs="Courier New" w:hint="default"/>
+      </w:rPr>
+    </w:lvl>
+    <w:lvl w:ilvl="5" w:tplc="04090005" w:tentative="1">
+      <w:start w:val="1"/>
+      <w:numFmt w:val="bullet"/>
+      <w:lvlText w:val=""/>
+      <w:lvlJc w:val="left"/>
+      <w:pPr>
+        <w:ind w:left="4320" w:hanging="360"/>
+      </w:pPr>
+      <w:rPr>
+        <w:rFonts w:ascii="Wingdings" w:hAnsi="Wingdings" w:hint="default"/>
+      </w:rPr>
+    </w:lvl>
+    <w:lvl w:ilvl="6" w:tplc="04090001" w:tentative="1">
+      <w:start w:val="1"/>
+      <w:numFmt w:val="bullet"/>
+      <w:lvlText w:val=""/>
+      <w:lvlJc w:val="left"/>
+      <w:pPr>
+        <w:ind w:left="5040" w:hanging="360"/>
+      </w:pPr>
+      <w:rPr>
+        <w:rFonts w:ascii="Symbol" w:hAnsi="Symbol" w:hint="default"/>
+      </w:rPr>
+    </w:lvl>
+    <w:lvl w:ilvl="7" w:tplc="04090003" w:tentative="1">
+      <w:start w:val="1"/>
+      <w:numFmt w:val="bullet"/>
+      <w:lvlText w:val="o"/>
+      <w:lvlJc w:val="left"/>
+      <w:pPr>
+        <w:ind w:left="5760" w:hanging="360"/>
+      </w:pPr>
+      <w:rPr>
+        <w:rFonts w:ascii="Courier New" w:hAnsi="Courier New" w:cs="Courier New" w:hint="default"/>
+      </w:rPr>
+    </w:lvl>
+    <w:lvl w:ilvl="8" w:tplc="04090005" w:tentative="1">
+      <w:start w:val="1"/>
+      <w:numFmt w:val="bullet"/>
+      <w:lvlText w:val=""/>
+      <w:lvlJc w:val="left"/>
+      <w:pPr>
+        <w:ind w:left="6480" w:hanging="360"/>
+      </w:pPr>
+      <w:rPr>
+        <w:rFonts w:ascii="Wingdings" w:hAnsi="Wingdings" w:hint="default"/>
+      </w:rPr>
+    </w:lvl>
+  </w:abstractNum>
   <w:num w:numId="1">
     <w:abstractNumId w:val="0"/>
+  </w:num>
+  <w:num w:numId="2">
+    <w:abstractNumId w:val="1"/>
+  </w:num>
+  <w:num w:numId="3">
+    <w:abstractNumId w:val="2"/>
   </w:num>
 </w:numbering>
 </file>

</xml_diff>

<commit_message>
Added comments, tweaked detail pages, cleaned up code
</commit_message>
<xml_diff>
--- a/SysTracker/Journal.docx
+++ b/SysTracker/Journal.docx
@@ -321,6 +321,59 @@
       </w:pPr>
       <w:r>
         <w:t>Adding sorts to index pages</w:t>
+      </w:r>
+    </w:p>
+    <w:p>
+      <w:r>
+        <w:t>2/7/2021:</w:t>
+      </w:r>
+    </w:p>
+    <w:p>
+      <w:pPr>
+        <w:pStyle w:val="ListParagraph"/>
+        <w:numPr>
+          <w:ilvl w:val="0"/>
+          <w:numId w:val="4"/>
+        </w:numPr>
+      </w:pPr>
+      <w:r>
+        <w:t>Added comments</w:t>
+      </w:r>
+    </w:p>
+    <w:p>
+      <w:pPr>
+        <w:pStyle w:val="ListParagraph"/>
+        <w:numPr>
+          <w:ilvl w:val="0"/>
+          <w:numId w:val="4"/>
+        </w:numPr>
+      </w:pPr>
+      <w:r>
+        <w:t>Cleaned up code</w:t>
+      </w:r>
+    </w:p>
+    <w:p>
+      <w:pPr>
+        <w:pStyle w:val="ListParagraph"/>
+        <w:numPr>
+          <w:ilvl w:val="0"/>
+          <w:numId w:val="4"/>
+        </w:numPr>
+      </w:pPr>
+      <w:r>
+        <w:t>Tweaked Detail pages to make it look a little better</w:t>
+      </w:r>
+    </w:p>
+    <w:p>
+      <w:pPr>
+        <w:pStyle w:val="ListParagraph"/>
+        <w:numPr>
+          <w:ilvl w:val="0"/>
+          <w:numId w:val="4"/>
+        </w:numPr>
+      </w:pPr>
+      <w:r>
+        <w:t>Tested thoroughly</w:t>
       </w:r>
     </w:p>
     <w:sectPr>
@@ -449,6 +502,119 @@
     </w:lvl>
   </w:abstractNum>
   <w:abstractNum w:abstractNumId="1" w15:restartNumberingAfterBreak="0">
+    <w:nsid w:val="0C4F6378"/>
+    <w:multiLevelType w:val="hybridMultilevel"/>
+    <w:tmpl w:val="7AFCAF76"/>
+    <w:lvl w:ilvl="0" w:tplc="04090001">
+      <w:start w:val="1"/>
+      <w:numFmt w:val="bullet"/>
+      <w:lvlText w:val=""/>
+      <w:lvlJc w:val="left"/>
+      <w:pPr>
+        <w:ind w:left="720" w:hanging="360"/>
+      </w:pPr>
+      <w:rPr>
+        <w:rFonts w:ascii="Symbol" w:hAnsi="Symbol" w:hint="default"/>
+      </w:rPr>
+    </w:lvl>
+    <w:lvl w:ilvl="1" w:tplc="04090003" w:tentative="1">
+      <w:start w:val="1"/>
+      <w:numFmt w:val="bullet"/>
+      <w:lvlText w:val="o"/>
+      <w:lvlJc w:val="left"/>
+      <w:pPr>
+        <w:ind w:left="1440" w:hanging="360"/>
+      </w:pPr>
+      <w:rPr>
+        <w:rFonts w:ascii="Courier New" w:hAnsi="Courier New" w:cs="Courier New" w:hint="default"/>
+      </w:rPr>
+    </w:lvl>
+    <w:lvl w:ilvl="2" w:tplc="04090005" w:tentative="1">
+      <w:start w:val="1"/>
+      <w:numFmt w:val="bullet"/>
+      <w:lvlText w:val=""/>
+      <w:lvlJc w:val="left"/>
+      <w:pPr>
+        <w:ind w:left="2160" w:hanging="360"/>
+      </w:pPr>
+      <w:rPr>
+        <w:rFonts w:ascii="Wingdings" w:hAnsi="Wingdings" w:hint="default"/>
+      </w:rPr>
+    </w:lvl>
+    <w:lvl w:ilvl="3" w:tplc="04090001" w:tentative="1">
+      <w:start w:val="1"/>
+      <w:numFmt w:val="bullet"/>
+      <w:lvlText w:val=""/>
+      <w:lvlJc w:val="left"/>
+      <w:pPr>
+        <w:ind w:left="2880" w:hanging="360"/>
+      </w:pPr>
+      <w:rPr>
+        <w:rFonts w:ascii="Symbol" w:hAnsi="Symbol" w:hint="default"/>
+      </w:rPr>
+    </w:lvl>
+    <w:lvl w:ilvl="4" w:tplc="04090003" w:tentative="1">
+      <w:start w:val="1"/>
+      <w:numFmt w:val="bullet"/>
+      <w:lvlText w:val="o"/>
+      <w:lvlJc w:val="left"/>
+      <w:pPr>
+        <w:ind w:left="3600" w:hanging="360"/>
+      </w:pPr>
+      <w:rPr>
+        <w:rFonts w:ascii="Courier New" w:hAnsi="Courier New" w:cs="Courier New" w:hint="default"/>
+      </w:rPr>
+    </w:lvl>
+    <w:lvl w:ilvl="5" w:tplc="04090005" w:tentative="1">
+      <w:start w:val="1"/>
+      <w:numFmt w:val="bullet"/>
+      <w:lvlText w:val=""/>
+      <w:lvlJc w:val="left"/>
+      <w:pPr>
+        <w:ind w:left="4320" w:hanging="360"/>
+      </w:pPr>
+      <w:rPr>
+        <w:rFonts w:ascii="Wingdings" w:hAnsi="Wingdings" w:hint="default"/>
+      </w:rPr>
+    </w:lvl>
+    <w:lvl w:ilvl="6" w:tplc="04090001" w:tentative="1">
+      <w:start w:val="1"/>
+      <w:numFmt w:val="bullet"/>
+      <w:lvlText w:val=""/>
+      <w:lvlJc w:val="left"/>
+      <w:pPr>
+        <w:ind w:left="5040" w:hanging="360"/>
+      </w:pPr>
+      <w:rPr>
+        <w:rFonts w:ascii="Symbol" w:hAnsi="Symbol" w:hint="default"/>
+      </w:rPr>
+    </w:lvl>
+    <w:lvl w:ilvl="7" w:tplc="04090003" w:tentative="1">
+      <w:start w:val="1"/>
+      <w:numFmt w:val="bullet"/>
+      <w:lvlText w:val="o"/>
+      <w:lvlJc w:val="left"/>
+      <w:pPr>
+        <w:ind w:left="5760" w:hanging="360"/>
+      </w:pPr>
+      <w:rPr>
+        <w:rFonts w:ascii="Courier New" w:hAnsi="Courier New" w:cs="Courier New" w:hint="default"/>
+      </w:rPr>
+    </w:lvl>
+    <w:lvl w:ilvl="8" w:tplc="04090005" w:tentative="1">
+      <w:start w:val="1"/>
+      <w:numFmt w:val="bullet"/>
+      <w:lvlText w:val=""/>
+      <w:lvlJc w:val="left"/>
+      <w:pPr>
+        <w:ind w:left="6480" w:hanging="360"/>
+      </w:pPr>
+      <w:rPr>
+        <w:rFonts w:ascii="Wingdings" w:hAnsi="Wingdings" w:hint="default"/>
+      </w:rPr>
+    </w:lvl>
+  </w:abstractNum>
+  <w:abstractNum w:abstractNumId="2" w15:restartNumberingAfterBreak="0">
     <w:nsid w:val="28642F65"/>
     <w:multiLevelType w:val="hybridMultilevel"/>
     <w:tmpl w:val="04129184"/>
@@ -561,7 +727,7 @@
       </w:rPr>
     </w:lvl>
   </w:abstractNum>
-  <w:abstractNum w:abstractNumId="2" w15:restartNumberingAfterBreak="0">
+  <w:abstractNum w:abstractNumId="3" w15:restartNumberingAfterBreak="0">
     <w:nsid w:val="519B6E0B"/>
     <w:multiLevelType w:val="hybridMultilevel"/>
     <w:tmpl w:val="D6BC731E"/>
@@ -678,10 +844,13 @@
     <w:abstractNumId w:val="0"/>
   </w:num>
   <w:num w:numId="2">
-    <w:abstractNumId w:val="1"/>
+    <w:abstractNumId w:val="2"/>
   </w:num>
   <w:num w:numId="3">
-    <w:abstractNumId w:val="2"/>
+    <w:abstractNumId w:val="3"/>
+  </w:num>
+  <w:num w:numId="4">
+    <w:abstractNumId w:val="1"/>
   </w:num>
 </w:numbering>
 </file>

</xml_diff>